<commit_message>
requerimiento 1 a la mitad
</commit_message>
<xml_diff>
--- a/docs/Requerimientos funcionales.docx
+++ b/docs/Requerimientos funcionales.docx
@@ -25,7 +25,61 @@
         <w:rPr>
           <w:lang w:val="es-MX"/>
         </w:rPr>
-        <w:t xml:space="preserve">RF1. Registrar un restaurante con un nombre, NIT y el nombre del administrador. </w:t>
+        <w:t>RF1. Registrar un restaurante</w:t>
+      </w:r>
+      <w:r>
+        <w:rPr>
+          <w:lang w:val="es-MX"/>
+        </w:rPr>
+        <w:t>. Para esto se necesita</w:t>
+      </w:r>
+      <w:r>
+        <w:rPr>
+          <w:lang w:val="es-MX"/>
+        </w:rPr>
+        <w:t xml:space="preserve"> </w:t>
+      </w:r>
+      <w:r>
+        <w:rPr>
+          <w:lang w:val="es-MX"/>
+        </w:rPr>
+        <w:t>el</w:t>
+      </w:r>
+      <w:r>
+        <w:rPr>
+          <w:lang w:val="es-MX"/>
+        </w:rPr>
+        <w:t xml:space="preserve"> nombre</w:t>
+      </w:r>
+      <w:r>
+        <w:rPr>
+          <w:lang w:val="es-MX"/>
+        </w:rPr>
+        <w:t xml:space="preserve"> del restaurante</w:t>
+      </w:r>
+      <w:r>
+        <w:rPr>
+          <w:lang w:val="es-MX"/>
+        </w:rPr>
+        <w:t>,</w:t>
+      </w:r>
+      <w:r>
+        <w:rPr>
+          <w:lang w:val="es-MX"/>
+        </w:rPr>
+        <w:t xml:space="preserve"> el</w:t>
+      </w:r>
+      <w:r>
+        <w:rPr>
+          <w:lang w:val="es-MX"/>
+        </w:rPr>
+        <w:t xml:space="preserve"> NIT y el nombre del administrador. </w:t>
+      </w:r>
+      <w:r>
+        <w:rPr>
+          <w:lang w:val="es-MX"/>
+        </w:rPr>
+        <w:t xml:space="preserve">Ya sea que se registre exitosamente el restaurante o que ocurra algún error se le informa al usuario lo que ocurrió. </w:t>
       </w:r>
     </w:p>
     <w:p>
@@ -381,19 +435,7 @@
         <w:rPr>
           <w:lang w:val="es-MX"/>
         </w:rPr>
-        <w:t>RF</w:t>
-      </w:r>
-      <w:r>
-        <w:rPr>
-          <w:lang w:val="es-MX"/>
-        </w:rPr>
-        <w:t>20</w:t>
-      </w:r>
-      <w:r>
-        <w:rPr>
-          <w:lang w:val="es-MX"/>
-        </w:rPr>
-        <w:t xml:space="preserve">. Importar datos de un archivo </w:t>
+        <w:t xml:space="preserve">RF20. Importar datos de un archivo </w:t>
       </w:r>
       <w:proofErr w:type="spellStart"/>
       <w:r>
@@ -407,50 +449,20 @@
         <w:rPr>
           <w:lang w:val="es-MX"/>
         </w:rPr>
-        <w:t xml:space="preserve"> con </w:t>
-      </w:r>
-      <w:r>
-        <w:rPr>
-          <w:lang w:val="es-MX"/>
-        </w:rPr>
-        <w:t>información</w:t>
-      </w:r>
-      <w:r>
-        <w:rPr>
-          <w:lang w:val="es-MX"/>
-        </w:rPr>
-        <w:t xml:space="preserve"> </w:t>
-      </w:r>
-      <w:r>
-        <w:rPr>
-          <w:lang w:val="es-MX"/>
-        </w:rPr>
-        <w:t>de productos</w:t>
-      </w:r>
-    </w:p>
-    <w:p>
-      <w:pPr>
-        <w:rPr>
-          <w:lang w:val="es-MX"/>
-        </w:rPr>
-      </w:pPr>
-      <w:r>
-        <w:rPr>
-          <w:lang w:val="es-MX"/>
-        </w:rPr>
-        <w:t>RF</w:t>
-      </w:r>
-      <w:r>
-        <w:rPr>
-          <w:lang w:val="es-MX"/>
-        </w:rPr>
-        <w:t>21</w:t>
-      </w:r>
-      <w:r>
-        <w:rPr>
-          <w:lang w:val="es-MX"/>
-        </w:rPr>
-        <w:t xml:space="preserve">. Importar datos de un archivo </w:t>
+        <w:t xml:space="preserve"> con información de productos</w:t>
+      </w:r>
+    </w:p>
+    <w:p>
+      <w:pPr>
+        <w:rPr>
+          <w:lang w:val="es-MX"/>
+        </w:rPr>
+      </w:pPr>
+      <w:r>
+        <w:rPr>
+          <w:lang w:val="es-MX"/>
+        </w:rPr>
+        <w:t xml:space="preserve">RF21. Importar datos de un archivo </w:t>
       </w:r>
       <w:proofErr w:type="spellStart"/>
       <w:r>
@@ -464,25 +476,7 @@
         <w:rPr>
           <w:lang w:val="es-MX"/>
         </w:rPr>
-        <w:t xml:space="preserve"> con </w:t>
-      </w:r>
-      <w:r>
-        <w:rPr>
-          <w:lang w:val="es-MX"/>
-        </w:rPr>
-        <w:t>información</w:t>
-      </w:r>
-      <w:r>
-        <w:rPr>
-          <w:lang w:val="es-MX"/>
-        </w:rPr>
-        <w:t xml:space="preserve"> de </w:t>
-      </w:r>
-      <w:r>
-        <w:rPr>
-          <w:lang w:val="es-MX"/>
-        </w:rPr>
-        <w:t>pedidos</w:t>
+        <w:t xml:space="preserve"> con información de pedidos</w:t>
       </w:r>
     </w:p>
     <w:p>

</xml_diff>

<commit_message>
RF7 picho, de hecho todos pichos
</commit_message>
<xml_diff>
--- a/docs/Requerimientos funcionales.docx
+++ b/docs/Requerimientos funcionales.docx
@@ -567,13 +567,7 @@
         <w:rPr>
           <w:lang w:val="es-MX"/>
         </w:rPr>
-        <w:t>1</w:t>
-      </w:r>
-      <w:r>
-        <w:rPr>
-          <w:lang w:val="es-MX"/>
-        </w:rPr>
-        <w:t>0</w:t>
+        <w:t>9</w:t>
       </w:r>
       <w:r>
         <w:rPr>
@@ -611,31 +605,56 @@
         <w:rPr>
           <w:lang w:val="es-MX"/>
         </w:rPr>
+        <w:t>0</w:t>
+      </w:r>
+      <w:r>
+        <w:rPr>
+          <w:lang w:val="es-MX"/>
+        </w:rPr>
+        <w:t>.</w:t>
+      </w:r>
+      <w:r>
+        <w:rPr>
+          <w:lang w:val="es-MX"/>
+        </w:rPr>
+        <w:t xml:space="preserve"> </w:t>
+      </w:r>
+      <w:r>
+        <w:rPr>
+          <w:lang w:val="es-MX"/>
+        </w:rPr>
+        <w:t>Verificar que todos los productos de un pedido pertenezcan al restaurante que el cliente eligió para hacer el pedido.</w:t>
+      </w:r>
+      <w:r>
+        <w:rPr>
+          <w:lang w:val="es-MX"/>
+        </w:rPr>
+        <w:t xml:space="preserve"> </w:t>
+      </w:r>
+    </w:p>
+    <w:p>
+      <w:pPr>
+        <w:rPr>
+          <w:lang w:val="es-MX"/>
+        </w:rPr>
+      </w:pPr>
+      <w:r>
+        <w:rPr>
+          <w:lang w:val="es-MX"/>
+        </w:rPr>
+        <w:t>RF1</w:t>
+      </w:r>
+      <w:r>
+        <w:rPr>
+          <w:lang w:val="es-MX"/>
+        </w:rPr>
         <w:t>1</w:t>
       </w:r>
       <w:r>
         <w:rPr>
           <w:lang w:val="es-MX"/>
         </w:rPr>
-        <w:t>.</w:t>
-      </w:r>
-      <w:r>
-        <w:rPr>
-          <w:lang w:val="es-MX"/>
-        </w:rPr>
-        <w:t xml:space="preserve"> </w:t>
-      </w:r>
-      <w:r>
-        <w:rPr>
-          <w:lang w:val="es-MX"/>
-        </w:rPr>
-        <w:t>Verificar que todos los productos de un pedido pertenezcan al restaurante que el cliente eligió para hacer el pedido.</w:t>
-      </w:r>
-      <w:r>
-        <w:rPr>
-          <w:lang w:val="es-MX"/>
-        </w:rPr>
-        <w:t xml:space="preserve"> </w:t>
+        <w:t>. Guardar la información en archivos serializados. Cada vez que se registre o actualice información.</w:t>
       </w:r>
     </w:p>
     <w:p>
@@ -660,7 +679,21 @@
         <w:rPr>
           <w:lang w:val="es-MX"/>
         </w:rPr>
-        <w:t>. Guardar la información en archivos serializados. Cada vez que se registre o actualice información.</w:t>
+        <w:t xml:space="preserve">. Generar un archivo </w:t>
+      </w:r>
+      <w:proofErr w:type="spellStart"/>
+      <w:r>
+        <w:rPr>
+          <w:lang w:val="es-MX"/>
+        </w:rPr>
+        <w:t>cvs</w:t>
+      </w:r>
+      <w:proofErr w:type="spellEnd"/>
+      <w:r>
+        <w:rPr>
+          <w:lang w:val="es-MX"/>
+        </w:rPr>
+        <w:t xml:space="preserve"> de pedidos. Para cada pedido se conocen los datos del restaurante, del cliente y del producto pedido.</w:t>
       </w:r>
     </w:p>
     <w:p>
@@ -685,7 +718,7 @@
         <w:rPr>
           <w:lang w:val="es-MX"/>
         </w:rPr>
-        <w:t>. Generar un archivo cvs de pedidos. Para cada pedido se conocen los datos del restaurante, del cliente y del producto pedido.</w:t>
+        <w:t>. Mostrar en pantalla todos los restaurantes en orden alfabético ascendente.</w:t>
       </w:r>
     </w:p>
     <w:p>
@@ -710,7 +743,7 @@
         <w:rPr>
           <w:lang w:val="es-MX"/>
         </w:rPr>
-        <w:t>. Mostrar en pantalla todos los restaurantes en orden alfabético ascendente.</w:t>
+        <w:t>. Mostrar en pantalla todos los clientes en orden de su número telefónico descendente.</w:t>
       </w:r>
     </w:p>
     <w:p>
@@ -735,7 +768,7 @@
         <w:rPr>
           <w:lang w:val="es-MX"/>
         </w:rPr>
-        <w:t>. Mostrar en pantalla todos los clientes en orden de su número telefónico descendente.</w:t>
+        <w:t>. Buscar eficientemente un cliente dado un nombre e indicar el tiempo que tardo la búsqueda.</w:t>
       </w:r>
     </w:p>
     <w:p>
@@ -760,7 +793,21 @@
         <w:rPr>
           <w:lang w:val="es-MX"/>
         </w:rPr>
-        <w:t>. Buscar eficientemente un cliente dado un nombre e indicar el tiempo que tardo la búsqueda.</w:t>
+        <w:t xml:space="preserve">. Importar datos de un archivo </w:t>
+      </w:r>
+      <w:proofErr w:type="spellStart"/>
+      <w:r>
+        <w:rPr>
+          <w:lang w:val="es-MX"/>
+        </w:rPr>
+        <w:t>cvs</w:t>
+      </w:r>
+      <w:proofErr w:type="spellEnd"/>
+      <w:r>
+        <w:rPr>
+          <w:lang w:val="es-MX"/>
+        </w:rPr>
+        <w:t xml:space="preserve"> con información de restaurantes</w:t>
       </w:r>
     </w:p>
     <w:p>
@@ -785,20 +832,40 @@
         <w:rPr>
           <w:lang w:val="es-MX"/>
         </w:rPr>
-        <w:t>. Importar datos de un archivo cvs con información de restaurantes</w:t>
-      </w:r>
-    </w:p>
-    <w:p>
-      <w:pPr>
-        <w:rPr>
-          <w:lang w:val="es-MX"/>
-        </w:rPr>
-      </w:pPr>
-      <w:r>
-        <w:rPr>
-          <w:lang w:val="es-MX"/>
-        </w:rPr>
-        <w:t>RF1</w:t>
+        <w:t xml:space="preserve">. Importar datos de un archivo </w:t>
+      </w:r>
+      <w:proofErr w:type="spellStart"/>
+      <w:r>
+        <w:rPr>
+          <w:lang w:val="es-MX"/>
+        </w:rPr>
+        <w:t>cvs</w:t>
+      </w:r>
+      <w:proofErr w:type="spellEnd"/>
+      <w:r>
+        <w:rPr>
+          <w:lang w:val="es-MX"/>
+        </w:rPr>
+        <w:t xml:space="preserve"> con información de clientes</w:t>
+      </w:r>
+    </w:p>
+    <w:p>
+      <w:pPr>
+        <w:rPr>
+          <w:lang w:val="es-MX"/>
+        </w:rPr>
+      </w:pPr>
+      <w:r>
+        <w:rPr>
+          <w:lang w:val="es-MX"/>
+        </w:rPr>
+        <w:t>RF</w:t>
+      </w:r>
+      <w:r>
+        <w:rPr>
+          <w:lang w:val="es-MX"/>
+        </w:rPr>
+        <w:t>1</w:t>
       </w:r>
       <w:r>
         <w:rPr>
@@ -810,7 +877,21 @@
         <w:rPr>
           <w:lang w:val="es-MX"/>
         </w:rPr>
-        <w:t>. Importar datos de un archivo cvs con información de clientes</w:t>
+        <w:t xml:space="preserve">. Importar datos de un archivo </w:t>
+      </w:r>
+      <w:proofErr w:type="spellStart"/>
+      <w:r>
+        <w:rPr>
+          <w:lang w:val="es-MX"/>
+        </w:rPr>
+        <w:t>cvs</w:t>
+      </w:r>
+      <w:proofErr w:type="spellEnd"/>
+      <w:r>
+        <w:rPr>
+          <w:lang w:val="es-MX"/>
+        </w:rPr>
+        <w:t xml:space="preserve"> con información de productos</w:t>
       </w:r>
     </w:p>
     <w:p>
@@ -835,32 +916,21 @@
         <w:rPr>
           <w:lang w:val="es-MX"/>
         </w:rPr>
-        <w:t>. Importar datos de un archivo cvs con información de productos</w:t>
-      </w:r>
-    </w:p>
-    <w:p>
-      <w:pPr>
-        <w:rPr>
-          <w:lang w:val="es-MX"/>
-        </w:rPr>
-      </w:pPr>
-      <w:r>
-        <w:rPr>
-          <w:lang w:val="es-MX"/>
-        </w:rPr>
-        <w:t>RF2</w:t>
-      </w:r>
-      <w:r>
-        <w:rPr>
-          <w:lang w:val="es-MX"/>
-        </w:rPr>
-        <w:t>0</w:t>
-      </w:r>
-      <w:r>
-        <w:rPr>
-          <w:lang w:val="es-MX"/>
-        </w:rPr>
-        <w:t>. Importar datos de un archivo cvs con información de pedidos</w:t>
+        <w:t xml:space="preserve">. Importar datos de un archivo </w:t>
+      </w:r>
+      <w:proofErr w:type="spellStart"/>
+      <w:r>
+        <w:rPr>
+          <w:lang w:val="es-MX"/>
+        </w:rPr>
+        <w:t>cvs</w:t>
+      </w:r>
+      <w:proofErr w:type="spellEnd"/>
+      <w:r>
+        <w:rPr>
+          <w:lang w:val="es-MX"/>
+        </w:rPr>
+        <w:t xml:space="preserve"> con información de pedidos</w:t>
       </w:r>
     </w:p>
     <w:p>

</xml_diff>

<commit_message>
antes de quitar el submenu
</commit_message>
<xml_diff>
--- a/docs/Requerimientos funcionales.docx
+++ b/docs/Requerimientos funcionales.docx
@@ -298,6 +298,12 @@
         <w:rPr>
           <w:lang w:val="es-MX"/>
         </w:rPr>
+        <w:t xml:space="preserve"> (tomada del sistema)</w:t>
+      </w:r>
+      <w:r>
+        <w:rPr>
+          <w:lang w:val="es-MX"/>
+        </w:rPr>
         <w:t>, el</w:t>
       </w:r>
       <w:r>
@@ -334,25 +340,19 @@
         <w:rPr>
           <w:lang w:val="es-MX"/>
         </w:rPr>
-        <w:t>Finalmente,</w:t>
-      </w:r>
-      <w:r>
-        <w:rPr>
-          <w:lang w:val="es-MX"/>
-        </w:rPr>
-        <w:t xml:space="preserve"> se le informa al usuario que se </w:t>
-      </w:r>
-      <w:r>
-        <w:rPr>
-          <w:lang w:val="es-MX"/>
-        </w:rPr>
-        <w:t>registró</w:t>
-      </w:r>
-      <w:r>
-        <w:rPr>
-          <w:lang w:val="es-MX"/>
-        </w:rPr>
-        <w:t xml:space="preserve"> exitosamente el pedido</w:t>
+        <w:t>Si todos los productos del pedido pertenecen al restaurante que el cliente eligió para hacer el pedido, entonces</w:t>
+      </w:r>
+      <w:r>
+        <w:rPr>
+          <w:lang w:val="es-MX"/>
+        </w:rPr>
+        <w:t xml:space="preserve"> </w:t>
+      </w:r>
+      <w:r>
+        <w:rPr>
+          <w:lang w:val="es-MX"/>
+        </w:rPr>
+        <w:t>el pedido se registra exitosamente.</w:t>
       </w:r>
     </w:p>
     <w:p>
@@ -550,6 +550,272 @@
         </w:rPr>
         <w:t>RF8. Actualizar los datos de un pedido dado su código.</w:t>
       </w:r>
+      <w:r>
+        <w:rPr>
+          <w:lang w:val="es-MX"/>
+        </w:rPr>
+        <w:t xml:space="preserve"> Existe la opción de actualizar solo un dato o todos los datos. Si el usuario necesita cambiar todos los datos deberá ingresar el numero de documento del cliente que realizo el pedido, el nit del restaurante que ofre</w:t>
+      </w:r>
+      <w:r>
+        <w:rPr>
+          <w:lang w:val="es-MX"/>
+        </w:rPr>
+        <w:t>c</w:t>
+      </w:r>
+      <w:r>
+        <w:rPr>
+          <w:lang w:val="es-MX"/>
+        </w:rPr>
+        <w:t>e los productos</w:t>
+      </w:r>
+      <w:r>
+        <w:rPr>
+          <w:lang w:val="es-MX"/>
+        </w:rPr>
+        <w:t>,</w:t>
+      </w:r>
+      <w:r>
+        <w:rPr>
+          <w:lang w:val="es-MX"/>
+        </w:rPr>
+        <w:t xml:space="preserve"> la </w:t>
+      </w:r>
+      <w:r>
+        <w:rPr>
+          <w:lang w:val="es-MX"/>
+        </w:rPr>
+        <w:lastRenderedPageBreak/>
+        <w:t>lista de productos</w:t>
+      </w:r>
+      <w:r>
+        <w:rPr>
+          <w:lang w:val="es-MX"/>
+        </w:rPr>
+        <w:t xml:space="preserve"> y el estado de la orden</w:t>
+      </w:r>
+      <w:r>
+        <w:rPr>
+          <w:lang w:val="es-MX"/>
+        </w:rPr>
+        <w:t xml:space="preserve">. Si el usuario desea cambiar solo uno entonces ingresara un solo valor. </w:t>
+      </w:r>
+      <w:r>
+        <w:rPr>
+          <w:lang w:val="es-MX"/>
+        </w:rPr>
+        <w:t>El estado de un pedido solo se puede actualizar hacia adelante (de solicitado a en proceso, de en proceso</w:t>
+      </w:r>
+      <w:r>
+        <w:rPr>
+          <w:lang w:val="es-MX"/>
+        </w:rPr>
+        <w:t xml:space="preserve"> </w:t>
+      </w:r>
+      <w:r>
+        <w:rPr>
+          <w:lang w:val="es-MX"/>
+        </w:rPr>
+        <w:t>h</w:t>
+      </w:r>
+      <w:r>
+        <w:rPr>
+          <w:lang w:val="es-MX"/>
+        </w:rPr>
+        <w:t>a entregado, de enviado a entregado</w:t>
+      </w:r>
+      <w:r>
+        <w:rPr>
+          <w:lang w:val="es-MX"/>
+        </w:rPr>
+        <w:t>), no hacía atrás.</w:t>
+      </w:r>
+      <w:r>
+        <w:rPr>
+          <w:lang w:val="es-MX"/>
+        </w:rPr>
+        <w:t xml:space="preserve"> El código, la fecha y la hora no se podrán actualizar.</w:t>
+      </w:r>
+      <w:r>
+        <w:rPr>
+          <w:lang w:val="es-MX"/>
+        </w:rPr>
+        <w:t xml:space="preserve"> Si existe un pedido que tenga el código ingresado inicialmente entonces los datos se le actualizaran a ese pedido.</w:t>
+      </w:r>
+    </w:p>
+    <w:p>
+      <w:pPr>
+        <w:rPr>
+          <w:lang w:val="es-MX"/>
+        </w:rPr>
+      </w:pPr>
+      <w:r>
+        <w:rPr>
+          <w:lang w:val="es-MX"/>
+        </w:rPr>
+        <w:t>RF1</w:t>
+      </w:r>
+      <w:r>
+        <w:rPr>
+          <w:lang w:val="es-MX"/>
+        </w:rPr>
+        <w:t>1</w:t>
+      </w:r>
+      <w:r>
+        <w:rPr>
+          <w:lang w:val="es-MX"/>
+        </w:rPr>
+        <w:t>. Guardar la información en archivos serializados. Cada vez que se registre o actualice información.</w:t>
+      </w:r>
+    </w:p>
+    <w:p>
+      <w:pPr>
+        <w:rPr>
+          <w:lang w:val="es-MX"/>
+        </w:rPr>
+      </w:pPr>
+      <w:r>
+        <w:rPr>
+          <w:lang w:val="es-MX"/>
+        </w:rPr>
+        <w:t>RF1</w:t>
+      </w:r>
+      <w:r>
+        <w:rPr>
+          <w:lang w:val="es-MX"/>
+        </w:rPr>
+        <w:t>2</w:t>
+      </w:r>
+      <w:r>
+        <w:rPr>
+          <w:lang w:val="es-MX"/>
+        </w:rPr>
+        <w:t>. Generar un archivo cvs de pedidos. Para cada pedido se conocen los datos del restaurante, del cliente y del producto pedido.</w:t>
+      </w:r>
+    </w:p>
+    <w:p>
+      <w:pPr>
+        <w:rPr>
+          <w:lang w:val="es-MX"/>
+        </w:rPr>
+      </w:pPr>
+      <w:r>
+        <w:rPr>
+          <w:lang w:val="es-MX"/>
+        </w:rPr>
+        <w:t>RF1</w:t>
+      </w:r>
+      <w:r>
+        <w:rPr>
+          <w:lang w:val="es-MX"/>
+        </w:rPr>
+        <w:t>3</w:t>
+      </w:r>
+      <w:r>
+        <w:rPr>
+          <w:lang w:val="es-MX"/>
+        </w:rPr>
+        <w:t>. Mostrar en pantalla todos los restaurantes en orden alfabético ascendente.</w:t>
+      </w:r>
+    </w:p>
+    <w:p>
+      <w:pPr>
+        <w:rPr>
+          <w:lang w:val="es-MX"/>
+        </w:rPr>
+      </w:pPr>
+      <w:r>
+        <w:rPr>
+          <w:lang w:val="es-MX"/>
+        </w:rPr>
+        <w:t>RF1</w:t>
+      </w:r>
+      <w:r>
+        <w:rPr>
+          <w:lang w:val="es-MX"/>
+        </w:rPr>
+        <w:t>4</w:t>
+      </w:r>
+      <w:r>
+        <w:rPr>
+          <w:lang w:val="es-MX"/>
+        </w:rPr>
+        <w:t>. Mostrar en pantalla todos los clientes en orden de su número telefónico descendente.</w:t>
+      </w:r>
+    </w:p>
+    <w:p>
+      <w:pPr>
+        <w:rPr>
+          <w:lang w:val="es-MX"/>
+        </w:rPr>
+      </w:pPr>
+      <w:r>
+        <w:rPr>
+          <w:lang w:val="es-MX"/>
+        </w:rPr>
+        <w:t>RF1</w:t>
+      </w:r>
+      <w:r>
+        <w:rPr>
+          <w:lang w:val="es-MX"/>
+        </w:rPr>
+        <w:t>5</w:t>
+      </w:r>
+      <w:r>
+        <w:rPr>
+          <w:lang w:val="es-MX"/>
+        </w:rPr>
+        <w:t>. Buscar eficientemente un cliente dado un nombre e indicar el tiempo que tardo la búsqueda.</w:t>
+      </w:r>
+    </w:p>
+    <w:p>
+      <w:pPr>
+        <w:rPr>
+          <w:lang w:val="es-MX"/>
+        </w:rPr>
+      </w:pPr>
+      <w:r>
+        <w:rPr>
+          <w:lang w:val="es-MX"/>
+        </w:rPr>
+        <w:t>RF1</w:t>
+      </w:r>
+      <w:r>
+        <w:rPr>
+          <w:lang w:val="es-MX"/>
+        </w:rPr>
+        <w:t>6</w:t>
+      </w:r>
+      <w:r>
+        <w:rPr>
+          <w:lang w:val="es-MX"/>
+        </w:rPr>
+        <w:t>. Importar datos de un archivo cvs con información de restaurantes</w:t>
+      </w:r>
+    </w:p>
+    <w:p>
+      <w:pPr>
+        <w:rPr>
+          <w:lang w:val="es-MX"/>
+        </w:rPr>
+      </w:pPr>
+      <w:r>
+        <w:rPr>
+          <w:lang w:val="es-MX"/>
+        </w:rPr>
+        <w:t>RF1</w:t>
+      </w:r>
+      <w:r>
+        <w:rPr>
+          <w:lang w:val="es-MX"/>
+        </w:rPr>
+        <w:t>7</w:t>
+      </w:r>
+      <w:r>
+        <w:rPr>
+          <w:lang w:val="es-MX"/>
+        </w:rPr>
+        <w:t>. Importar datos de un archivo cvs con información de clientes</w:t>
+      </w:r>
     </w:p>
     <w:p>
       <w:pPr>
@@ -567,286 +833,19 @@
         <w:rPr>
           <w:lang w:val="es-MX"/>
         </w:rPr>
-        <w:t>9</w:t>
-      </w:r>
-      <w:r>
-        <w:rPr>
-          <w:lang w:val="es-MX"/>
-        </w:rPr>
-        <w:t xml:space="preserve">. Cambiar el estado de un pedido entre </w:t>
-      </w:r>
-      <w:r>
-        <w:rPr>
-          <w:lang w:val="es-MX"/>
-        </w:rPr>
-        <w:t>SOLICITADO, EN PROCESO, ENVIADO y ENTREGADO</w:t>
-      </w:r>
-      <w:r>
-        <w:rPr>
-          <w:lang w:val="es-MX"/>
-        </w:rPr>
-        <w:t>.</w:t>
-      </w:r>
-    </w:p>
-    <w:p>
-      <w:pPr>
-        <w:rPr>
-          <w:lang w:val="es-MX"/>
-        </w:rPr>
-      </w:pPr>
-      <w:r>
-        <w:rPr>
-          <w:lang w:val="es-MX"/>
-        </w:rPr>
-        <w:lastRenderedPageBreak/>
-        <w:t>RF1</w:t>
-      </w:r>
-      <w:r>
-        <w:rPr>
-          <w:lang w:val="es-MX"/>
-        </w:rPr>
-        <w:t>0</w:t>
-      </w:r>
-      <w:r>
-        <w:rPr>
-          <w:lang w:val="es-MX"/>
-        </w:rPr>
-        <w:t>.</w:t>
-      </w:r>
-      <w:r>
-        <w:rPr>
-          <w:lang w:val="es-MX"/>
-        </w:rPr>
-        <w:t xml:space="preserve"> </w:t>
-      </w:r>
-      <w:r>
-        <w:rPr>
-          <w:lang w:val="es-MX"/>
-        </w:rPr>
-        <w:t>Verificar que todos los productos de un pedido pertenezcan al restaurante que el cliente eligió para hacer el pedido.</w:t>
-      </w:r>
-      <w:r>
-        <w:rPr>
-          <w:lang w:val="es-MX"/>
-        </w:rPr>
-        <w:t xml:space="preserve"> </w:t>
-      </w:r>
-    </w:p>
-    <w:p>
-      <w:pPr>
-        <w:rPr>
-          <w:lang w:val="es-MX"/>
-        </w:rPr>
-      </w:pPr>
-      <w:r>
-        <w:rPr>
-          <w:lang w:val="es-MX"/>
-        </w:rPr>
-        <w:t>RF1</w:t>
-      </w:r>
-      <w:r>
-        <w:rPr>
-          <w:lang w:val="es-MX"/>
-        </w:rPr>
         <w:t>1</w:t>
       </w:r>
       <w:r>
         <w:rPr>
           <w:lang w:val="es-MX"/>
         </w:rPr>
-        <w:t>. Guardar la información en archivos serializados. Cada vez que se registre o actualice información.</w:t>
-      </w:r>
-    </w:p>
-    <w:p>
-      <w:pPr>
-        <w:rPr>
-          <w:lang w:val="es-MX"/>
-        </w:rPr>
-      </w:pPr>
-      <w:r>
-        <w:rPr>
-          <w:lang w:val="es-MX"/>
-        </w:rPr>
-        <w:t>RF1</w:t>
-      </w:r>
-      <w:r>
-        <w:rPr>
-          <w:lang w:val="es-MX"/>
-        </w:rPr>
-        <w:t>2</w:t>
-      </w:r>
-      <w:r>
-        <w:rPr>
-          <w:lang w:val="es-MX"/>
-        </w:rPr>
-        <w:t xml:space="preserve">. Generar un archivo </w:t>
-      </w:r>
-      <w:proofErr w:type="spellStart"/>
-      <w:r>
-        <w:rPr>
-          <w:lang w:val="es-MX"/>
-        </w:rPr>
-        <w:t>cvs</w:t>
-      </w:r>
-      <w:proofErr w:type="spellEnd"/>
-      <w:r>
-        <w:rPr>
-          <w:lang w:val="es-MX"/>
-        </w:rPr>
-        <w:t xml:space="preserve"> de pedidos. Para cada pedido se conocen los datos del restaurante, del cliente y del producto pedido.</w:t>
-      </w:r>
-    </w:p>
-    <w:p>
-      <w:pPr>
-        <w:rPr>
-          <w:lang w:val="es-MX"/>
-        </w:rPr>
-      </w:pPr>
-      <w:r>
-        <w:rPr>
-          <w:lang w:val="es-MX"/>
-        </w:rPr>
-        <w:t>RF1</w:t>
-      </w:r>
-      <w:r>
-        <w:rPr>
-          <w:lang w:val="es-MX"/>
-        </w:rPr>
-        <w:t>3</w:t>
-      </w:r>
-      <w:r>
-        <w:rPr>
-          <w:lang w:val="es-MX"/>
-        </w:rPr>
-        <w:t>. Mostrar en pantalla todos los restaurantes en orden alfabético ascendente.</w:t>
-      </w:r>
-    </w:p>
-    <w:p>
-      <w:pPr>
-        <w:rPr>
-          <w:lang w:val="es-MX"/>
-        </w:rPr>
-      </w:pPr>
-      <w:r>
-        <w:rPr>
-          <w:lang w:val="es-MX"/>
-        </w:rPr>
-        <w:t>RF1</w:t>
-      </w:r>
-      <w:r>
-        <w:rPr>
-          <w:lang w:val="es-MX"/>
-        </w:rPr>
-        <w:t>4</w:t>
-      </w:r>
-      <w:r>
-        <w:rPr>
-          <w:lang w:val="es-MX"/>
-        </w:rPr>
-        <w:t>. Mostrar en pantalla todos los clientes en orden de su número telefónico descendente.</w:t>
-      </w:r>
-    </w:p>
-    <w:p>
-      <w:pPr>
-        <w:rPr>
-          <w:lang w:val="es-MX"/>
-        </w:rPr>
-      </w:pPr>
-      <w:r>
-        <w:rPr>
-          <w:lang w:val="es-MX"/>
-        </w:rPr>
-        <w:t>RF1</w:t>
-      </w:r>
-      <w:r>
-        <w:rPr>
-          <w:lang w:val="es-MX"/>
-        </w:rPr>
-        <w:t>5</w:t>
-      </w:r>
-      <w:r>
-        <w:rPr>
-          <w:lang w:val="es-MX"/>
-        </w:rPr>
-        <w:t>. Buscar eficientemente un cliente dado un nombre e indicar el tiempo que tardo la búsqueda.</w:t>
-      </w:r>
-    </w:p>
-    <w:p>
-      <w:pPr>
-        <w:rPr>
-          <w:lang w:val="es-MX"/>
-        </w:rPr>
-      </w:pPr>
-      <w:r>
-        <w:rPr>
-          <w:lang w:val="es-MX"/>
-        </w:rPr>
-        <w:t>RF1</w:t>
-      </w:r>
-      <w:r>
-        <w:rPr>
-          <w:lang w:val="es-MX"/>
-        </w:rPr>
-        <w:t>6</w:t>
-      </w:r>
-      <w:r>
-        <w:rPr>
-          <w:lang w:val="es-MX"/>
-        </w:rPr>
-        <w:t xml:space="preserve">. Importar datos de un archivo </w:t>
-      </w:r>
-      <w:proofErr w:type="spellStart"/>
-      <w:r>
-        <w:rPr>
-          <w:lang w:val="es-MX"/>
-        </w:rPr>
-        <w:t>cvs</w:t>
-      </w:r>
-      <w:proofErr w:type="spellEnd"/>
-      <w:r>
-        <w:rPr>
-          <w:lang w:val="es-MX"/>
-        </w:rPr>
-        <w:t xml:space="preserve"> con información de restaurantes</w:t>
-      </w:r>
-    </w:p>
-    <w:p>
-      <w:pPr>
-        <w:rPr>
-          <w:lang w:val="es-MX"/>
-        </w:rPr>
-      </w:pPr>
-      <w:r>
-        <w:rPr>
-          <w:lang w:val="es-MX"/>
-        </w:rPr>
-        <w:t>RF1</w:t>
-      </w:r>
-      <w:r>
-        <w:rPr>
-          <w:lang w:val="es-MX"/>
-        </w:rPr>
-        <w:t>7</w:t>
-      </w:r>
-      <w:r>
-        <w:rPr>
-          <w:lang w:val="es-MX"/>
-        </w:rPr>
-        <w:t xml:space="preserve">. Importar datos de un archivo </w:t>
-      </w:r>
-      <w:proofErr w:type="spellStart"/>
-      <w:r>
-        <w:rPr>
-          <w:lang w:val="es-MX"/>
-        </w:rPr>
-        <w:t>cvs</w:t>
-      </w:r>
-      <w:proofErr w:type="spellEnd"/>
-      <w:r>
-        <w:rPr>
-          <w:lang w:val="es-MX"/>
-        </w:rPr>
-        <w:t xml:space="preserve"> con información de clientes</w:t>
+        <w:t>8</w:t>
+      </w:r>
+      <w:r>
+        <w:rPr>
+          <w:lang w:val="es-MX"/>
+        </w:rPr>
+        <w:t>. Importar datos de un archivo cvs con información de productos</w:t>
       </w:r>
     </w:p>
     <w:p>
@@ -865,72 +864,13 @@
         <w:rPr>
           <w:lang w:val="es-MX"/>
         </w:rPr>
-        <w:t>1</w:t>
-      </w:r>
-      <w:r>
-        <w:rPr>
-          <w:lang w:val="es-MX"/>
-        </w:rPr>
-        <w:t>8</w:t>
-      </w:r>
-      <w:r>
-        <w:rPr>
-          <w:lang w:val="es-MX"/>
-        </w:rPr>
-        <w:t xml:space="preserve">. Importar datos de un archivo </w:t>
-      </w:r>
-      <w:proofErr w:type="spellStart"/>
-      <w:r>
-        <w:rPr>
-          <w:lang w:val="es-MX"/>
-        </w:rPr>
-        <w:t>cvs</w:t>
-      </w:r>
-      <w:proofErr w:type="spellEnd"/>
-      <w:r>
-        <w:rPr>
-          <w:lang w:val="es-MX"/>
-        </w:rPr>
-        <w:t xml:space="preserve"> con información de productos</w:t>
-      </w:r>
-    </w:p>
-    <w:p>
-      <w:pPr>
-        <w:rPr>
-          <w:lang w:val="es-MX"/>
-        </w:rPr>
-      </w:pPr>
-      <w:r>
-        <w:rPr>
-          <w:lang w:val="es-MX"/>
-        </w:rPr>
-        <w:t>RF</w:t>
-      </w:r>
-      <w:r>
-        <w:rPr>
-          <w:lang w:val="es-MX"/>
-        </w:rPr>
         <w:t>19</w:t>
       </w:r>
       <w:r>
         <w:rPr>
           <w:lang w:val="es-MX"/>
         </w:rPr>
-        <w:t xml:space="preserve">. Importar datos de un archivo </w:t>
-      </w:r>
-      <w:proofErr w:type="spellStart"/>
-      <w:r>
-        <w:rPr>
-          <w:lang w:val="es-MX"/>
-        </w:rPr>
-        <w:t>cvs</w:t>
-      </w:r>
-      <w:proofErr w:type="spellEnd"/>
-      <w:r>
-        <w:rPr>
-          <w:lang w:val="es-MX"/>
-        </w:rPr>
-        <w:t xml:space="preserve"> con información de pedidos</w:t>
+        <w:t>. Importar datos de un archivo cvs con información de pedidos</w:t>
       </w:r>
     </w:p>
     <w:p>

</xml_diff>

<commit_message>
RF1-RF8 mas o menos
</commit_message>
<xml_diff>
--- a/docs/Requerimientos funcionales.docx
+++ b/docs/Requerimientos funcionales.docx
@@ -377,19 +377,43 @@
         <w:rPr>
           <w:lang w:val="es-MX"/>
         </w:rPr>
-        <w:t xml:space="preserve"> Existe la opción de actualizar solo un dato </w:t>
-      </w:r>
-      <w:r>
-        <w:rPr>
-          <w:lang w:val="es-MX"/>
-        </w:rPr>
-        <w:t xml:space="preserve">o </w:t>
-      </w:r>
-      <w:r>
-        <w:rPr>
-          <w:lang w:val="es-MX"/>
-        </w:rPr>
-        <w:t xml:space="preserve">todos los datos. Si el usuario necesita cambiar todos los datos deberá ingresar </w:t>
+        <w:t xml:space="preserve"> </w:t>
+      </w:r>
+      <w:r>
+        <w:rPr>
+          <w:lang w:val="es-MX"/>
+        </w:rPr>
+        <w:t xml:space="preserve">El usuario debe indicar que dato va actualizar (puede ser </w:t>
+      </w:r>
+      <w:r>
+        <w:rPr>
+          <w:lang w:val="es-MX"/>
+        </w:rPr>
+        <w:t xml:space="preserve">el nombre del restaurante, el NIT </w:t>
+      </w:r>
+      <w:r>
+        <w:rPr>
+          <w:lang w:val="es-MX"/>
+        </w:rPr>
+        <w:t>o</w:t>
+      </w:r>
+      <w:r>
+        <w:rPr>
+          <w:lang w:val="es-MX"/>
+        </w:rPr>
+        <w:t xml:space="preserve"> el nombre del administrador</w:t>
+      </w:r>
+      <w:r>
+        <w:rPr>
+          <w:lang w:val="es-MX"/>
+        </w:rPr>
+        <w:t>) y luego introducir la información para actualizar ese dato</w:t>
+      </w:r>
+      <w:r>
+        <w:rPr>
+          <w:lang w:val="es-MX"/>
+        </w:rPr>
+        <w:t xml:space="preserve">. Si existe un restaurante que tenga el NIT ingresado inicialmente entonces </w:t>
       </w:r>
       <w:r>
         <w:rPr>
@@ -401,7 +425,19 @@
         <w:rPr>
           <w:lang w:val="es-MX"/>
         </w:rPr>
-        <w:t xml:space="preserve"> nombre</w:t>
+        <w:t xml:space="preserve"> dato se le actualizar</w:t>
+      </w:r>
+      <w:r>
+        <w:rPr>
+          <w:lang w:val="es-MX"/>
+        </w:rPr>
+        <w:t>á</w:t>
+      </w:r>
+      <w:r>
+        <w:rPr>
+          <w:lang w:val="es-MX"/>
+        </w:rPr>
+        <w:t xml:space="preserve"> a ese restaurante.</w:t>
       </w:r>
       <w:r>
         <w:rPr>
@@ -409,29 +445,66 @@
         </w:rPr>
         <w:t xml:space="preserve"> </w:t>
       </w:r>
-      <w:r>
-        <w:rPr>
-          <w:lang w:val="es-MX"/>
-        </w:rPr>
-        <w:t>del</w:t>
-      </w:r>
-      <w:r>
-        <w:rPr>
-          <w:lang w:val="es-MX"/>
-        </w:rPr>
-        <w:t xml:space="preserve"> restaurante,</w:t>
-      </w:r>
-      <w:r>
-        <w:rPr>
-          <w:lang w:val="es-MX"/>
-        </w:rPr>
-        <w:t xml:space="preserve"> un </w:t>
-      </w:r>
-      <w:r>
-        <w:rPr>
-          <w:lang w:val="es-MX"/>
-        </w:rPr>
-        <w:t xml:space="preserve">NIT, y </w:t>
+    </w:p>
+    <w:p>
+      <w:pPr>
+        <w:rPr>
+          <w:lang w:val="es-MX"/>
+        </w:rPr>
+      </w:pPr>
+      <w:r>
+        <w:rPr>
+          <w:lang w:val="es-MX"/>
+        </w:rPr>
+        <w:t>RF6. Actualizar los datos de un producto dado su código</w:t>
+      </w:r>
+      <w:r>
+        <w:rPr>
+          <w:lang w:val="es-MX"/>
+        </w:rPr>
+        <w:t xml:space="preserve">. </w:t>
+      </w:r>
+      <w:r>
+        <w:rPr>
+          <w:lang w:val="es-MX"/>
+        </w:rPr>
+        <w:t>El usuario debe indicar que dato va actualizar (puede ser</w:t>
+      </w:r>
+      <w:r>
+        <w:rPr>
+          <w:lang w:val="es-MX"/>
+        </w:rPr>
+        <w:t xml:space="preserve"> </w:t>
+      </w:r>
+      <w:r>
+        <w:rPr>
+          <w:lang w:val="es-MX"/>
+        </w:rPr>
+        <w:t xml:space="preserve">el código, el nombre, la descripción, el costo, </w:t>
+      </w:r>
+      <w:r>
+        <w:rPr>
+          <w:lang w:val="es-MX"/>
+        </w:rPr>
+        <w:t>o</w:t>
+      </w:r>
+      <w:r>
+        <w:rPr>
+          <w:lang w:val="es-MX"/>
+        </w:rPr>
+        <w:t xml:space="preserve"> el NIT del restaurante que ofrece dicho producto) y luego introducir la información para actualizar ese dato</w:t>
+      </w:r>
+      <w:r>
+        <w:rPr>
+          <w:lang w:val="es-MX"/>
+        </w:rPr>
+        <w:t xml:space="preserve">. </w:t>
+      </w:r>
+      <w:r>
+        <w:rPr>
+          <w:lang w:val="es-MX"/>
+        </w:rPr>
+        <w:t xml:space="preserve">Si existe un producto que tenga el código ingresado inicialmente entonces </w:t>
       </w:r>
       <w:r>
         <w:rPr>
@@ -443,25 +516,141 @@
         <w:rPr>
           <w:lang w:val="es-MX"/>
         </w:rPr>
+        <w:t xml:space="preserve"> dato se le actualizar</w:t>
+      </w:r>
+      <w:r>
+        <w:rPr>
+          <w:lang w:val="es-MX"/>
+        </w:rPr>
+        <w:t>á</w:t>
+      </w:r>
+      <w:r>
+        <w:rPr>
+          <w:lang w:val="es-MX"/>
+        </w:rPr>
+        <w:t xml:space="preserve"> a ese producto.</w:t>
+      </w:r>
+    </w:p>
+    <w:p>
+      <w:pPr>
+        <w:rPr>
+          <w:lang w:val="es-MX"/>
+        </w:rPr>
+      </w:pPr>
+      <w:r>
+        <w:rPr>
+          <w:lang w:val="es-MX"/>
+        </w:rPr>
+        <w:t xml:space="preserve">RF7. Actualizar los datos de un cliente dado su </w:t>
+      </w:r>
+      <w:r>
+        <w:rPr>
+          <w:lang w:val="es-MX"/>
+        </w:rPr>
+        <w:t>número</w:t>
+      </w:r>
+      <w:r>
+        <w:rPr>
+          <w:lang w:val="es-MX"/>
+        </w:rPr>
+        <w:t xml:space="preserve"> de documento</w:t>
+      </w:r>
+      <w:r>
+        <w:rPr>
+          <w:lang w:val="es-MX"/>
+        </w:rPr>
+        <w:t xml:space="preserve">. </w:t>
+      </w:r>
+      <w:r>
+        <w:rPr>
+          <w:lang w:val="es-MX"/>
+        </w:rPr>
+        <w:t>El usuario debe indicar que dato va actualizar (puede ser</w:t>
+      </w:r>
+      <w:r>
+        <w:rPr>
+          <w:lang w:val="es-MX"/>
+        </w:rPr>
         <w:t xml:space="preserve"> </w:t>
       </w:r>
       <w:r>
         <w:rPr>
           <w:lang w:val="es-MX"/>
         </w:rPr>
-        <w:t xml:space="preserve">nombre </w:t>
-      </w:r>
-      <w:r>
-        <w:rPr>
-          <w:lang w:val="es-MX"/>
-        </w:rPr>
-        <w:t>del</w:t>
-      </w:r>
-      <w:r>
-        <w:rPr>
-          <w:lang w:val="es-MX"/>
-        </w:rPr>
-        <w:t xml:space="preserve"> administrador. Si el usuario desea cambiar solo uno entonces ingresara un solo valor. Si existe un restaurante que tenga el NIT ingresado inicialmente entonces los datos se le actualizaran a ese restaurante.</w:t>
+        <w:t>el tipo de identificación, el número de identificación, el teléfono</w:t>
+      </w:r>
+      <w:r>
+        <w:rPr>
+          <w:lang w:val="es-MX"/>
+        </w:rPr>
+        <w:t>,</w:t>
+      </w:r>
+      <w:r>
+        <w:rPr>
+          <w:lang w:val="es-MX"/>
+        </w:rPr>
+        <w:t xml:space="preserve"> la dirección del cliente</w:t>
+      </w:r>
+      <w:r>
+        <w:rPr>
+          <w:lang w:val="es-MX"/>
+        </w:rPr>
+        <w:t xml:space="preserve"> o la lista de pedidos</w:t>
+      </w:r>
+      <w:r>
+        <w:rPr>
+          <w:lang w:val="es-MX"/>
+        </w:rPr>
+        <w:t>) y luego introducir la información para actualizar ese dato</w:t>
+      </w:r>
+      <w:r>
+        <w:rPr>
+          <w:lang w:val="es-MX"/>
+        </w:rPr>
+        <w:t xml:space="preserve">. </w:t>
+      </w:r>
+      <w:r>
+        <w:rPr>
+          <w:lang w:val="es-MX"/>
+        </w:rPr>
+        <w:t xml:space="preserve">Si existe un cliente que tenga el número de documento ingresado inicialmente entonces </w:t>
+      </w:r>
+      <w:r>
+        <w:rPr>
+          <w:lang w:val="es-MX"/>
+        </w:rPr>
+        <w:t>el</w:t>
+      </w:r>
+      <w:r>
+        <w:rPr>
+          <w:lang w:val="es-MX"/>
+        </w:rPr>
+        <w:t xml:space="preserve"> dato se le actualizar</w:t>
+      </w:r>
+      <w:r>
+        <w:rPr>
+          <w:lang w:val="es-MX"/>
+        </w:rPr>
+        <w:t>á</w:t>
+      </w:r>
+      <w:r>
+        <w:rPr>
+          <w:lang w:val="es-MX"/>
+        </w:rPr>
+        <w:t xml:space="preserve"> a ese cliente.</w:t>
+      </w:r>
+    </w:p>
+    <w:p>
+      <w:pPr>
+        <w:rPr>
+          <w:lang w:val="es-MX"/>
+        </w:rPr>
+      </w:pPr>
+      <w:r>
+        <w:rPr>
+          <w:lang w:val="es-MX"/>
+        </w:rPr>
+        <w:t>RF8. Actualizar los datos de un pedido dado su código.</w:t>
       </w:r>
       <w:r>
         <w:rPr>
@@ -469,18 +658,23 @@
         </w:rPr>
         <w:t xml:space="preserve"> </w:t>
       </w:r>
-    </w:p>
-    <w:p>
-      <w:pPr>
-        <w:rPr>
-          <w:lang w:val="es-MX"/>
-        </w:rPr>
-      </w:pPr>
-      <w:r>
-        <w:rPr>
-          <w:lang w:val="es-MX"/>
-        </w:rPr>
-        <w:t>RF6. Actualizar los datos de un producto dado su código</w:t>
+      <w:r>
+        <w:rPr>
+          <w:lang w:val="es-MX"/>
+        </w:rPr>
+        <w:t xml:space="preserve">El usuario debe indicar que dato va actualizar (puede ser el número de documento del cliente que realizo el pedido, el NIT del restaurante que ofrece los productos, la lista de productos </w:t>
+      </w:r>
+      <w:r>
+        <w:rPr>
+          <w:lang w:val="es-MX"/>
+        </w:rPr>
+        <w:t>o</w:t>
+      </w:r>
+      <w:r>
+        <w:rPr>
+          <w:lang w:val="es-MX"/>
+        </w:rPr>
+        <w:t xml:space="preserve"> el estado de la orden) y luego introducir la información para actualizar ese dato</w:t>
       </w:r>
       <w:r>
         <w:rPr>
@@ -492,154 +686,74 @@
         <w:rPr>
           <w:lang w:val="es-MX"/>
         </w:rPr>
-        <w:t>Existe la opción de actualizar solo un dato o todos los datos. Si el usuario necesita cambiar todos los datos deberá ingresar el código, el nombre, la descripción, el costo, y el NIT del restaurante que ofrece dicho producto.</w:t>
-      </w:r>
-      <w:r>
-        <w:rPr>
-          <w:lang w:val="es-MX"/>
-        </w:rPr>
-        <w:t xml:space="preserve"> Si el usuario desea cambiar solo uno entonces ingresara un solo valor. Si existe un producto que tenga el código ingresado inicialmente entonces los datos se le actualizaran a ese producto.</w:t>
-      </w:r>
-    </w:p>
-    <w:p>
-      <w:pPr>
-        <w:rPr>
-          <w:lang w:val="es-MX"/>
-        </w:rPr>
-      </w:pPr>
-      <w:r>
-        <w:rPr>
-          <w:lang w:val="es-MX"/>
-        </w:rPr>
-        <w:t xml:space="preserve">RF7. Actualizar los datos de un cliente dado su </w:t>
-      </w:r>
-      <w:r>
-        <w:rPr>
-          <w:lang w:val="es-MX"/>
-        </w:rPr>
-        <w:t>número</w:t>
-      </w:r>
-      <w:r>
-        <w:rPr>
-          <w:lang w:val="es-MX"/>
-        </w:rPr>
-        <w:t xml:space="preserve"> de documento</w:t>
-      </w:r>
-      <w:r>
-        <w:rPr>
-          <w:lang w:val="es-MX"/>
-        </w:rPr>
-        <w:t xml:space="preserve">. Existe la opción de actualizar solo un dato o todos los datos. Si el usuario necesita cambiar todos los datos deberá ingresar el tipo de identificación, el número de identificación, el </w:t>
-      </w:r>
-      <w:r>
-        <w:rPr>
-          <w:lang w:val="es-MX"/>
-        </w:rPr>
-        <w:t>teléfono y la dirección del cliente. Si el usuario desea cambiar solo uno entonces ingresara un solo valor. Si existe un cliente que tenga el número de documento ingresado inicialmente entonces los datos se le actualizaran a ese cliente.</w:t>
-      </w:r>
-    </w:p>
-    <w:p>
-      <w:pPr>
-        <w:rPr>
-          <w:lang w:val="es-MX"/>
-        </w:rPr>
-      </w:pPr>
-      <w:r>
-        <w:rPr>
-          <w:lang w:val="es-MX"/>
-        </w:rPr>
-        <w:t>RF8. Actualizar los datos de un pedido dado su código.</w:t>
-      </w:r>
-      <w:r>
-        <w:rPr>
-          <w:lang w:val="es-MX"/>
-        </w:rPr>
-        <w:t xml:space="preserve"> Existe la opción de actualizar solo un dato o todos los datos. Si el usuario necesita cambiar todos los datos deberá ingresar el numero de documento del cliente que realizo el pedido, el nit del restaurante que ofre</w:t>
-      </w:r>
-      <w:r>
-        <w:rPr>
-          <w:lang w:val="es-MX"/>
-        </w:rPr>
-        <w:t>c</w:t>
-      </w:r>
-      <w:r>
-        <w:rPr>
-          <w:lang w:val="es-MX"/>
-        </w:rPr>
-        <w:t>e los productos</w:t>
-      </w:r>
-      <w:r>
-        <w:rPr>
-          <w:lang w:val="es-MX"/>
-        </w:rPr>
-        <w:t>,</w:t>
-      </w:r>
-      <w:r>
-        <w:rPr>
-          <w:lang w:val="es-MX"/>
-        </w:rPr>
-        <w:t xml:space="preserve"> la </w:t>
+        <w:t>El estado de un pedido solo se puede actualizar hacia adelante (de solicitado a en proceso, de en proceso</w:t>
+      </w:r>
+      <w:r>
+        <w:rPr>
+          <w:lang w:val="es-MX"/>
+        </w:rPr>
+        <w:t xml:space="preserve"> </w:t>
+      </w:r>
+      <w:r>
+        <w:rPr>
+          <w:lang w:val="es-MX"/>
+        </w:rPr>
+        <w:t>h</w:t>
+      </w:r>
+      <w:r>
+        <w:rPr>
+          <w:lang w:val="es-MX"/>
+        </w:rPr>
+        <w:t>a entregado, de enviado a entregado</w:t>
+      </w:r>
+      <w:r>
+        <w:rPr>
+          <w:lang w:val="es-MX"/>
+        </w:rPr>
+        <w:t xml:space="preserve">), </w:t>
       </w:r>
       <w:r>
         <w:rPr>
           <w:lang w:val="es-MX"/>
         </w:rPr>
         <w:lastRenderedPageBreak/>
-        <w:t>lista de productos</w:t>
-      </w:r>
-      <w:r>
-        <w:rPr>
-          <w:lang w:val="es-MX"/>
-        </w:rPr>
-        <w:t xml:space="preserve"> y el estado de la orden</w:t>
-      </w:r>
-      <w:r>
-        <w:rPr>
-          <w:lang w:val="es-MX"/>
-        </w:rPr>
-        <w:t xml:space="preserve">. Si el usuario desea cambiar solo uno entonces ingresara un solo valor. </w:t>
-      </w:r>
-      <w:r>
-        <w:rPr>
-          <w:lang w:val="es-MX"/>
-        </w:rPr>
-        <w:t>El estado de un pedido solo se puede actualizar hacia adelante (de solicitado a en proceso, de en proceso</w:t>
-      </w:r>
-      <w:r>
-        <w:rPr>
-          <w:lang w:val="es-MX"/>
-        </w:rPr>
-        <w:t xml:space="preserve"> </w:t>
-      </w:r>
-      <w:r>
-        <w:rPr>
-          <w:lang w:val="es-MX"/>
-        </w:rPr>
-        <w:t>h</w:t>
-      </w:r>
-      <w:r>
-        <w:rPr>
-          <w:lang w:val="es-MX"/>
-        </w:rPr>
-        <w:t>a entregado, de enviado a entregado</w:t>
-      </w:r>
-      <w:r>
-        <w:rPr>
-          <w:lang w:val="es-MX"/>
-        </w:rPr>
-        <w:t>), no hacía atrás.</w:t>
-      </w:r>
-      <w:r>
-        <w:rPr>
-          <w:lang w:val="es-MX"/>
-        </w:rPr>
-        <w:t xml:space="preserve"> El código, la fecha y la hora no se podrán actualizar.</w:t>
-      </w:r>
-      <w:r>
-        <w:rPr>
-          <w:lang w:val="es-MX"/>
-        </w:rPr>
-        <w:t xml:space="preserve"> Si existe un pedido que tenga el código ingresado inicialmente entonces los datos se le actualizaran a ese pedido.</w:t>
+        <w:t>no hacía atrás</w:t>
+      </w:r>
+      <w:r>
+        <w:rPr>
+          <w:lang w:val="es-MX"/>
+        </w:rPr>
+        <w:t>.</w:t>
+      </w:r>
+      <w:r>
+        <w:rPr>
+          <w:lang w:val="es-MX"/>
+        </w:rPr>
+        <w:t xml:space="preserve"> Si existe un pedido que tenga el código ingresado inicialmente entonces </w:t>
+      </w:r>
+      <w:r>
+        <w:rPr>
+          <w:lang w:val="es-MX"/>
+        </w:rPr>
+        <w:t>el</w:t>
+      </w:r>
+      <w:r>
+        <w:rPr>
+          <w:lang w:val="es-MX"/>
+        </w:rPr>
+        <w:t xml:space="preserve"> dato se le actualizar</w:t>
+      </w:r>
+      <w:r>
+        <w:rPr>
+          <w:lang w:val="es-MX"/>
+        </w:rPr>
+        <w:t>á</w:t>
+      </w:r>
+      <w:r>
+        <w:rPr>
+          <w:lang w:val="es-MX"/>
+        </w:rPr>
+        <w:t xml:space="preserve"> a ese pedido.</w:t>
       </w:r>
     </w:p>
     <w:p>

</xml_diff>

<commit_message>
falta diseño de pruebas
</commit_message>
<xml_diff>
--- a/docs/Requerimientos funcionales.docx
+++ b/docs/Requerimientos funcionales.docx
@@ -914,51 +914,13 @@
         <w:rPr>
           <w:lang w:val="es-MX"/>
         </w:rPr>
-        <w:t>e indicar el tiempo que tardo la búsqueda.</w:t>
-      </w:r>
-      <w:r>
-        <w:rPr>
-          <w:lang w:val="es-MX"/>
-        </w:rPr>
-        <w:t xml:space="preserve"> Si se encuentra </w:t>
-      </w:r>
-      <w:proofErr w:type="spellStart"/>
-      <w:r>
-        <w:rPr>
-          <w:lang w:val="es-MX"/>
-        </w:rPr>
-        <w:t>mas</w:t>
-      </w:r>
-      <w:proofErr w:type="spellEnd"/>
-      <w:r>
-        <w:rPr>
-          <w:lang w:val="es-MX"/>
-        </w:rPr>
-        <w:t xml:space="preserve"> de un cliente</w:t>
-      </w:r>
-      <w:r>
-        <w:rPr>
-          <w:lang w:val="es-MX"/>
-        </w:rPr>
-        <w:t>,</w:t>
-      </w:r>
-      <w:r>
-        <w:rPr>
-          <w:lang w:val="es-MX"/>
-        </w:rPr>
-        <w:t xml:space="preserve"> entonces se mostrar</w:t>
-      </w:r>
-      <w:r>
-        <w:rPr>
-          <w:lang w:val="es-MX"/>
-        </w:rPr>
-        <w:t>á</w:t>
-      </w:r>
-      <w:r>
-        <w:rPr>
-          <w:lang w:val="es-MX"/>
-        </w:rPr>
-        <w:t>n</w:t>
+        <w:t>e indicar el tiempo que tardo la búsqueda</w:t>
+      </w:r>
+      <w:r>
+        <w:rPr>
+          <w:lang w:val="es-MX"/>
+        </w:rPr>
+        <w:t>.</w:t>
       </w:r>
       <w:r>
         <w:rPr>
@@ -970,25 +932,13 @@
         <w:rPr>
           <w:lang w:val="es-MX"/>
         </w:rPr>
-        <w:t>los datos del</w:t>
-      </w:r>
-      <w:r>
-        <w:rPr>
-          <w:lang w:val="es-MX"/>
-        </w:rPr>
-        <w:t xml:space="preserve"> primer cliente que se encontró</w:t>
-      </w:r>
-      <w:r>
-        <w:rPr>
-          <w:lang w:val="es-MX"/>
-        </w:rPr>
-        <w:t xml:space="preserve"> con ese nombre.</w:t>
-      </w:r>
-      <w:r>
-        <w:rPr>
-          <w:lang w:val="es-MX"/>
-        </w:rPr>
-        <w:t xml:space="preserve"> Si no se encuentra ningún cliente con ese nombre, entonces se le informará al usuario.</w:t>
+        <w:t xml:space="preserve">Si se encuentra el nombre los datos de ese cliente se imprimirán en pantalla. </w:t>
+      </w:r>
+      <w:r>
+        <w:rPr>
+          <w:lang w:val="es-MX"/>
+        </w:rPr>
+        <w:t>Si no se encuentra ningún cliente con ese nombre, entonces se le informará al usuario.</w:t>
       </w:r>
       <w:r>
         <w:rPr>
@@ -1183,21 +1133,7 @@
         <w:rPr>
           <w:lang w:val="es-MX"/>
         </w:rPr>
-        <w:t xml:space="preserve"> o no existe un restaurante con </w:t>
-      </w:r>
-      <w:proofErr w:type="spellStart"/>
-      <w:r>
-        <w:rPr>
-          <w:lang w:val="es-MX"/>
-        </w:rPr>
-        <w:t>el</w:t>
-      </w:r>
-      <w:proofErr w:type="spellEnd"/>
-      <w:r>
-        <w:rPr>
-          <w:lang w:val="es-MX"/>
-        </w:rPr>
-        <w:t xml:space="preserve"> NIT que tiene el producto</w:t>
+        <w:t xml:space="preserve"> o no existe un restaurante con el NIT que tiene el producto</w:t>
       </w:r>
       <w:r>
         <w:rPr>
@@ -1260,7 +1196,61 @@
         <w:rPr>
           <w:lang w:val="es-MX"/>
         </w:rPr>
-        <w:t xml:space="preserve"> Si una orden a importar tiene el mismo código que el de una orden guardada, entonces esa orden no se importa.</w:t>
+        <w:t xml:space="preserve"> Si una orden a importar tiene el mismo código que el de una orden guardada</w:t>
+      </w:r>
+      <w:r>
+        <w:rPr>
+          <w:lang w:val="es-MX"/>
+        </w:rPr>
+        <w:t>,</w:t>
+      </w:r>
+      <w:r>
+        <w:rPr>
+          <w:lang w:val="es-MX"/>
+        </w:rPr>
+        <w:t xml:space="preserve"> o el </w:t>
+      </w:r>
+      <w:r>
+        <w:rPr>
+          <w:lang w:val="es-MX"/>
+        </w:rPr>
+        <w:t>NIT</w:t>
+      </w:r>
+      <w:r>
+        <w:rPr>
+          <w:lang w:val="es-MX"/>
+        </w:rPr>
+        <w:t xml:space="preserve"> del restaurante al que pertenece la orden no existe</w:t>
+      </w:r>
+      <w:r>
+        <w:rPr>
+          <w:lang w:val="es-MX"/>
+        </w:rPr>
+        <w:t>, o la lista de productos esta vacía, o no todos los productos pertenecen al mismo restaurante,</w:t>
+      </w:r>
+      <w:r>
+        <w:rPr>
+          <w:lang w:val="es-MX"/>
+        </w:rPr>
+        <w:t xml:space="preserve"> o alguno de los productos no existe,</w:t>
+      </w:r>
+      <w:r>
+        <w:rPr>
+          <w:lang w:val="es-MX"/>
+        </w:rPr>
+        <w:t xml:space="preserve"> o el cliente al que pertenece esa orden no existe</w:t>
+      </w:r>
+      <w:r>
+        <w:rPr>
+          <w:lang w:val="es-MX"/>
+        </w:rPr>
+        <w:t>, entonces esa orden no se importa.</w:t>
+      </w:r>
+      <w:r>
+        <w:rPr>
+          <w:lang w:val="es-MX"/>
+        </w:rPr>
+        <w:t xml:space="preserve"> </w:t>
       </w:r>
     </w:p>
     <w:p>

</xml_diff>